<commit_message>
TaskE5-038 - Planning and progress report: Completo + doc student 5
</commit_message>
<xml_diff>
--- a/reports/Student5/07 Requirements - Student #5.docx
+++ b/reports/Student5/07 Requirements - Student #5.docx
@@ -1,6 +1,6 @@
 
 <file path=word/document.xml><?xml version="1.0" encoding="utf-8"?>
-<w:document xmlns:wpc="http://schemas.microsoft.com/office/word/2010/wordprocessingCanvas" xmlns:cx="http://schemas.microsoft.com/office/drawing/2014/chartex" xmlns:mc="http://schemas.openxmlformats.org/markup-compatibility/2006" xmlns:o="urn:schemas-microsoft-com:office:office" xmlns:r="http://schemas.openxmlformats.org/officeDocument/2006/relationships" xmlns:m="http://schemas.openxmlformats.org/officeDocument/2006/math" xmlns:v="urn:schemas-microsoft-com:vml" xmlns:wp14="http://schemas.microsoft.com/office/word/2010/wordprocessingDrawing" xmlns:wp="http://schemas.openxmlformats.org/drawingml/2006/wordprocessingDrawing" xmlns:w10="urn:schemas-microsoft-com:office:word" xmlns:w="http://schemas.openxmlformats.org/wordprocessingml/2006/main" xmlns:w14="http://schemas.microsoft.com/office/word/2010/wordml" xmlns:w15="http://schemas.microsoft.com/office/word/2012/wordml" xmlns:w16se="http://schemas.microsoft.com/office/word/2015/wordml/symex" xmlns:wpg="http://schemas.microsoft.com/office/word/2010/wordprocessingGroup" xmlns:wpi="http://schemas.microsoft.com/office/word/2010/wordprocessingInk" xmlns:wne="http://schemas.microsoft.com/office/word/2006/wordml" xmlns:wps="http://schemas.microsoft.com/office/word/2010/wordprocessingShape" mc:Ignorable="w14 w15 w16se wp14">
+<w:document xmlns:wpc="http://schemas.microsoft.com/office/word/2010/wordprocessingCanvas" xmlns:cx="http://schemas.microsoft.com/office/drawing/2014/chartex" xmlns:cx1="http://schemas.microsoft.com/office/drawing/2015/9/8/chartex" xmlns:cx2="http://schemas.microsoft.com/office/drawing/2015/10/21/chartex" xmlns:cx3="http://schemas.microsoft.com/office/drawing/2016/5/9/chartex" xmlns:cx4="http://schemas.microsoft.com/office/drawing/2016/5/10/chartex" xmlns:cx5="http://schemas.microsoft.com/office/drawing/2016/5/11/chartex" xmlns:cx6="http://schemas.microsoft.com/office/drawing/2016/5/12/chartex" xmlns:cx7="http://schemas.microsoft.com/office/drawing/2016/5/13/chartex" xmlns:cx8="http://schemas.microsoft.com/office/drawing/2016/5/14/chartex" xmlns:mc="http://schemas.openxmlformats.org/markup-compatibility/2006" xmlns:aink="http://schemas.microsoft.com/office/drawing/2016/ink" xmlns:am3d="http://schemas.microsoft.com/office/drawing/2017/model3d" xmlns:o="urn:schemas-microsoft-com:office:office" xmlns:oel="http://schemas.microsoft.com/office/2019/extlst" xmlns:r="http://schemas.openxmlformats.org/officeDocument/2006/relationships" xmlns:m="http://schemas.openxmlformats.org/officeDocument/2006/math" xmlns:v="urn:schemas-microsoft-com:vml" xmlns:wp14="http://schemas.microsoft.com/office/word/2010/wordprocessingDrawing" xmlns:wp="http://schemas.openxmlformats.org/drawingml/2006/wordprocessingDrawing" xmlns:w10="urn:schemas-microsoft-com:office:word" xmlns:w="http://schemas.openxmlformats.org/wordprocessingml/2006/main" xmlns:w14="http://schemas.microsoft.com/office/word/2010/wordml" xmlns:w15="http://schemas.microsoft.com/office/word/2012/wordml" xmlns:w16cex="http://schemas.microsoft.com/office/word/2018/wordml/cex" xmlns:w16cid="http://schemas.microsoft.com/office/word/2016/wordml/cid" xmlns:w16="http://schemas.microsoft.com/office/word/2018/wordml" xmlns:w16sdtdh="http://schemas.microsoft.com/office/word/2020/wordml/sdtdatahash" xmlns:w16se="http://schemas.microsoft.com/office/word/2015/wordml/symex" xmlns:wpg="http://schemas.microsoft.com/office/word/2010/wordprocessingGroup" xmlns:wpi="http://schemas.microsoft.com/office/word/2010/wordprocessingInk" xmlns:wne="http://schemas.microsoft.com/office/word/2006/wordml" xmlns:wps="http://schemas.microsoft.com/office/word/2010/wordprocessingShape" mc:Ignorable="w14 w15 w16se w16cid w16 w16cex w16sdtdh wp14">
   <w:body>
     <w:p>
       <w:pPr>
@@ -101,8 +101,7 @@
             <w:sdt>
               <w:sdtPr>
                 <w:rPr>
-                  <w:rFonts w:ascii="Calibri" w:hAnsi="Calibri" w:cs="Calibri"/>
-                  <w:color w:val="000000"/>
+                  <w:rFonts w:asciiTheme="majorHAnsi" w:hAnsiTheme="majorHAnsi" w:cstheme="majorHAnsi"/>
                 </w:rPr>
                 <w:tag w:val="Group"/>
                 <w:id w:val="1854079693"/>
@@ -115,10 +114,33 @@
               <w:sdtContent>
                 <w:r>
                   <w:rPr>
-                    <w:rFonts w:ascii="Calibri" w:hAnsi="Calibri" w:cs="Calibri"/>
-                    <w:color w:val="000000"/>
+                    <w:rFonts w:asciiTheme="majorHAnsi" w:hAnsiTheme="majorHAnsi" w:cstheme="majorHAnsi"/>
                   </w:rPr>
-                  <w:t xml:space="preserve"> C1.031</w:t>
+                  <w:t xml:space="preserve"> C</w:t>
+                </w:r>
+                <w:r>
+                  <w:rPr>
+                    <w:rFonts w:asciiTheme="majorHAnsi" w:hAnsiTheme="majorHAnsi" w:cstheme="majorHAnsi"/>
+                  </w:rPr>
+                  <w:t>1</w:t>
+                </w:r>
+                <w:r>
+                  <w:rPr>
+                    <w:rFonts w:asciiTheme="majorHAnsi" w:hAnsiTheme="majorHAnsi" w:cstheme="majorHAnsi"/>
+                  </w:rPr>
+                  <w:t>.</w:t>
+                </w:r>
+                <w:r>
+                  <w:rPr>
+                    <w:rFonts w:asciiTheme="majorHAnsi" w:hAnsiTheme="majorHAnsi" w:cstheme="majorHAnsi"/>
+                  </w:rPr>
+                  <w:t>031</w:t>
+                </w:r>
+                <w:r>
+                  <w:rPr>
+                    <w:rFonts w:asciiTheme="majorHAnsi" w:hAnsiTheme="majorHAnsi" w:cstheme="majorHAnsi"/>
+                  </w:rPr>
+                  <w:t xml:space="preserve">  </w:t>
                 </w:r>
               </w:sdtContent>
             </w:sdt>
@@ -168,8 +190,7 @@
             <w:sdt>
               <w:sdtPr>
                 <w:rPr>
-                  <w:rFonts w:ascii="Calibri" w:hAnsi="Calibri" w:cs="Calibri"/>
-                  <w:color w:val="000000"/>
+                  <w:rFonts w:asciiTheme="majorHAnsi" w:hAnsiTheme="majorHAnsi" w:cstheme="majorHAnsi"/>
                 </w:rPr>
                 <w:tag w:val="Repository"/>
                 <w:id w:val="46497162"/>
@@ -182,8 +203,7 @@
               <w:sdtContent>
                 <w:r>
                   <w:rPr>
-                    <w:rFonts w:ascii="Calibri" w:hAnsi="Calibri" w:cs="Calibri"/>
-                    <w:color w:val="000000"/>
+                    <w:rFonts w:asciiTheme="majorHAnsi" w:hAnsiTheme="majorHAnsi" w:cstheme="majorHAnsi"/>
                   </w:rPr>
                   <w:t xml:space="preserve"> https://github.com/DP2-C1-031/Acme-One-C1.031</w:t>
                 </w:r>
@@ -249,8 +269,7 @@
             <w:sdt>
               <w:sdtPr>
                 <w:rPr>
-                  <w:rFonts w:ascii="Calibri" w:hAnsi="Calibri" w:cs="Calibri"/>
-                  <w:color w:val="000000"/>
+                  <w:rFonts w:asciiTheme="majorHAnsi" w:hAnsiTheme="majorHAnsi" w:cstheme="majorHAnsi"/>
                 </w:rPr>
                 <w:tag w:val="ID5"/>
                 <w:id w:val="1093052838"/>
@@ -263,10 +282,15 @@
               <w:sdtContent>
                 <w:r>
                   <w:rPr>
-                    <w:rFonts w:ascii="Calibri" w:hAnsi="Calibri" w:cs="Calibri"/>
-                    <w:color w:val="000000"/>
+                    <w:rFonts w:asciiTheme="majorHAnsi" w:hAnsiTheme="majorHAnsi" w:cstheme="majorHAnsi"/>
                   </w:rPr>
-                  <w:t xml:space="preserve"> 44053812A</w:t>
+                  <w:t xml:space="preserve"> </w:t>
+                </w:r>
+                <w:r>
+                  <w:rPr>
+                    <w:rFonts w:asciiTheme="majorHAnsi" w:hAnsiTheme="majorHAnsi" w:cstheme="majorHAnsi"/>
+                  </w:rPr>
+                  <w:t>44053812A</w:t>
                 </w:r>
               </w:sdtContent>
             </w:sdt>
@@ -305,8 +329,7 @@
             <w:sdt>
               <w:sdtPr>
                 <w:rPr>
-                  <w:rFonts w:ascii="Calibri" w:hAnsi="Calibri" w:cs="Calibri"/>
-                  <w:color w:val="000000"/>
+                  <w:rFonts w:asciiTheme="majorHAnsi" w:hAnsiTheme="majorHAnsi" w:cstheme="majorHAnsi"/>
                 </w:rPr>
                 <w:tag w:val="UVUS05"/>
                 <w:id w:val="-1423649294"/>
@@ -319,10 +342,27 @@
               <w:sdtContent>
                 <w:r>
                   <w:rPr>
-                    <w:rFonts w:ascii="Calibri" w:hAnsi="Calibri" w:cs="Calibri"/>
-                    <w:color w:val="000000"/>
+                    <w:rFonts w:asciiTheme="majorHAnsi" w:hAnsiTheme="majorHAnsi" w:cstheme="majorHAnsi"/>
                   </w:rPr>
-                  <w:t xml:space="preserve"> alvparbor1</w:t>
+                  <w:t xml:space="preserve"> </w:t>
+                </w:r>
+                <w:r>
+                  <w:rPr>
+                    <w:rFonts w:asciiTheme="majorHAnsi" w:hAnsiTheme="majorHAnsi" w:cstheme="majorHAnsi"/>
+                  </w:rPr>
+                  <w:t>alvparbor1</w:t>
+                </w:r>
+                <w:r>
+                  <w:rPr>
+                    <w:rFonts w:asciiTheme="majorHAnsi" w:hAnsiTheme="majorHAnsi" w:cstheme="majorHAnsi"/>
+                  </w:rPr>
+                  <w:t xml:space="preserve"> </w:t>
+                </w:r>
+                <w:r>
+                  <w:rPr>
+                    <w:rFonts w:asciiTheme="majorHAnsi" w:hAnsiTheme="majorHAnsi" w:cstheme="majorHAnsi"/>
+                  </w:rPr>
+                  <w:t xml:space="preserve"> </w:t>
                 </w:r>
               </w:sdtContent>
             </w:sdt>
@@ -369,7 +409,6 @@
                 <w15:appearance w15:val="hidden"/>
                 <w:text/>
               </w:sdtPr>
-              <w:sdtEndPr/>
               <w:sdtContent>
                 <w:r>
                   <w:rPr>
@@ -381,7 +420,19 @@
                   <w:rPr>
                     <w:rFonts w:asciiTheme="majorHAnsi" w:hAnsiTheme="majorHAnsi" w:cstheme="majorHAnsi"/>
                   </w:rPr>
-                  <w:t>Paradas Borrego, Álvaro</w:t>
+                  <w:t>Paradas Borrego</w:t>
+                </w:r>
+                <w:r>
+                  <w:rPr>
+                    <w:rFonts w:asciiTheme="majorHAnsi" w:hAnsiTheme="majorHAnsi" w:cstheme="majorHAnsi"/>
+                  </w:rPr>
+                  <w:t xml:space="preserve">, </w:t>
+                </w:r>
+                <w:r>
+                  <w:rPr>
+                    <w:rFonts w:asciiTheme="majorHAnsi" w:hAnsiTheme="majorHAnsi" w:cstheme="majorHAnsi"/>
+                  </w:rPr>
+                  <w:t>Álvaro</w:t>
                 </w:r>
                 <w:r>
                   <w:rPr>
@@ -433,7 +484,6 @@
                 </w:placeholder>
                 <w:text/>
               </w:sdtPr>
-              <w:sdtEndPr/>
               <w:sdtContent>
                 <w:r>
                   <w:rPr>
@@ -445,7 +495,31 @@
                   <w:rPr>
                     <w:rFonts w:asciiTheme="majorHAnsi" w:hAnsiTheme="majorHAnsi" w:cstheme="majorHAnsi"/>
                   </w:rPr>
-                  <w:t>Manager, Developer, Tester</w:t>
+                  <w:t>Manager</w:t>
+                </w:r>
+                <w:r>
+                  <w:rPr>
+                    <w:rFonts w:asciiTheme="majorHAnsi" w:hAnsiTheme="majorHAnsi" w:cstheme="majorHAnsi"/>
+                  </w:rPr>
+                  <w:t xml:space="preserve">, </w:t>
+                </w:r>
+                <w:r>
+                  <w:rPr>
+                    <w:rFonts w:asciiTheme="majorHAnsi" w:hAnsiTheme="majorHAnsi" w:cstheme="majorHAnsi"/>
+                  </w:rPr>
+                  <w:t>Developer</w:t>
+                </w:r>
+                <w:r>
+                  <w:rPr>
+                    <w:rFonts w:asciiTheme="majorHAnsi" w:hAnsiTheme="majorHAnsi" w:cstheme="majorHAnsi"/>
+                  </w:rPr>
+                  <w:t xml:space="preserve">, </w:t>
+                </w:r>
+                <w:r>
+                  <w:rPr>
+                    <w:rFonts w:asciiTheme="majorHAnsi" w:hAnsiTheme="majorHAnsi" w:cstheme="majorHAnsi"/>
+                  </w:rPr>
+                  <w:t>Tester</w:t>
                 </w:r>
                 <w:r>
                   <w:rPr>
@@ -507,8 +581,7 @@
             <w:sdt>
               <w:sdtPr>
                 <w:rPr>
-                  <w:rFonts w:ascii="Calibri" w:hAnsi="Calibri" w:cs="Calibri"/>
-                  <w:color w:val="000000"/>
+                  <w:rFonts w:asciiTheme="majorHAnsi" w:hAnsiTheme="majorHAnsi" w:cstheme="majorHAnsi"/>
                 </w:rPr>
                 <w:tag w:val="Moment"/>
                 <w:id w:val="-131097587"/>
@@ -521,10 +594,15 @@
               <w:sdtContent>
                 <w:r>
                   <w:rPr>
-                    <w:rFonts w:ascii="Calibri" w:hAnsi="Calibri" w:cs="Calibri"/>
-                    <w:color w:val="000000"/>
+                    <w:rFonts w:asciiTheme="majorHAnsi" w:hAnsiTheme="majorHAnsi" w:cstheme="majorHAnsi"/>
                   </w:rPr>
-                  <w:t xml:space="preserve">  Sevilla, 14 de Octubre de 2024</w:t>
+                  <w:t>12 Octubre, 1997</w:t>
+                </w:r>
+                <w:r>
+                  <w:rPr>
+                    <w:rFonts w:asciiTheme="majorHAnsi" w:hAnsiTheme="majorHAnsi" w:cstheme="majorHAnsi"/>
+                  </w:rPr>
+                  <w:t xml:space="preserve"> </w:t>
                 </w:r>
               </w:sdtContent>
             </w:sdt>
@@ -766,16 +844,9 @@
           <w15:appearance w15:val="hidden"/>
           <w:text/>
         </w:sdtPr>
-        <w:sdtEndPr/>
         <w:sdtContent>
           <w:r>
-            <w:t xml:space="preserve">  </w:t>
-          </w:r>
-          <w:r>
             <w:t>X</w:t>
-          </w:r>
-          <w:r>
-            <w:t xml:space="preserve"> </w:t>
           </w:r>
         </w:sdtContent>
       </w:sdt>
@@ -1098,10 +1169,12 @@
           <w15:appearance w15:val="hidden"/>
           <w:text/>
         </w:sdtPr>
-        <w:sdtEndPr/>
         <w:sdtContent>
           <w:r>
-            <w:t xml:space="preserve">    </w:t>
+            <w:t>X</w:t>
+          </w:r>
+          <w:r>
+            <w:t xml:space="preserve"> </w:t>
           </w:r>
         </w:sdtContent>
       </w:sdt>
@@ -1339,10 +1412,12 @@
           <w15:appearance w15:val="hidden"/>
           <w:text/>
         </w:sdtPr>
-        <w:sdtEndPr/>
         <w:sdtContent>
           <w:r>
-            <w:t xml:space="preserve">    </w:t>
+            <w:t>X</w:t>
+          </w:r>
+          <w:r>
+            <w:t xml:space="preserve"> </w:t>
           </w:r>
         </w:sdtContent>
       </w:sdt>
@@ -1475,10 +1550,12 @@
           </w:placeholder>
           <w:text/>
         </w:sdtPr>
-        <w:sdtEndPr/>
         <w:sdtContent>
           <w:r>
-            <w:t xml:space="preserve">    </w:t>
+            <w:t>X</w:t>
+          </w:r>
+          <w:r>
+            <w:t xml:space="preserve"> </w:t>
           </w:r>
         </w:sdtContent>
       </w:sdt>
@@ -1632,10 +1709,12 @@
           <w15:appearance w15:val="hidden"/>
           <w:text/>
         </w:sdtPr>
-        <w:sdtEndPr/>
         <w:sdtContent>
           <w:r>
-            <w:t xml:space="preserve">    </w:t>
+            <w:t>X</w:t>
+          </w:r>
+          <w:r>
+            <w:t xml:space="preserve"> </w:t>
           </w:r>
         </w:sdtContent>
       </w:sdt>
@@ -1938,7 +2017,6 @@
           <w15:appearance w15:val="hidden"/>
           <w:text/>
         </w:sdtPr>
-        <w:sdtEndPr/>
         <w:sdtContent>
           <w:r>
             <w:t xml:space="preserve">    </w:t>
@@ -2161,7 +2239,6 @@
           <w15:appearance w15:val="hidden"/>
           <w:text/>
         </w:sdtPr>
-        <w:sdtEndPr/>
         <w:sdtContent>
           <w:r>
             <w:t xml:space="preserve">    </w:t>
@@ -2257,7 +2334,6 @@
           </w:placeholder>
           <w:text/>
         </w:sdtPr>
-        <w:sdtEndPr/>
         <w:sdtContent>
           <w:r>
             <w:t xml:space="preserve">    </w:t>
@@ -2495,7 +2571,6 @@
           </w:placeholder>
           <w:text/>
         </w:sdtPr>
-        <w:sdtEndPr/>
         <w:sdtContent>
           <w:r>
             <w:t xml:space="preserve">    </w:t>
@@ -2549,7 +2624,6 @@
           </w:placeholder>
           <w:text/>
         </w:sdtPr>
-        <w:sdtEndPr/>
         <w:sdtContent>
           <w:r>
             <w:t xml:space="preserve">    </w:t>
@@ -2751,16 +2825,12 @@
           <w15:appearance w15:val="hidden"/>
           <w:text/>
         </w:sdtPr>
-        <w:sdtEndPr/>
         <w:sdtContent>
-          <w:r>
-            <w:t xml:space="preserve">  </w:t>
-          </w:r>
           <w:r>
             <w:t>X</w:t>
           </w:r>
           <w:r>
-            <w:t xml:space="preserve">  </w:t>
+            <w:t xml:space="preserve"> </w:t>
           </w:r>
         </w:sdtContent>
       </w:sdt>
@@ -2804,16 +2874,12 @@
           <w15:appearance w15:val="hidden"/>
           <w:text/>
         </w:sdtPr>
-        <w:sdtEndPr/>
         <w:sdtContent>
-          <w:r>
-            <w:t xml:space="preserve">  </w:t>
-          </w:r>
           <w:r>
             <w:t>X</w:t>
           </w:r>
           <w:r>
-            <w:t xml:space="preserve">  </w:t>
+            <w:t xml:space="preserve"> </w:t>
           </w:r>
         </w:sdtContent>
       </w:sdt>
@@ -3036,13 +3102,18 @@
           <w15:appearance w15:val="hidden"/>
           <w:text/>
         </w:sdtPr>
-        <w:sdtEndPr/>
         <w:sdtContent>
           <w:r>
             <w:rPr>
               <w:lang w:val="en-US"/>
             </w:rPr>
-            <w:t xml:space="preserve">    </w:t>
+            <w:t>X</w:t>
+          </w:r>
+          <w:r>
+            <w:rPr>
+              <w:lang w:val="en-US"/>
+            </w:rPr>
+            <w:t xml:space="preserve"> </w:t>
           </w:r>
         </w:sdtContent>
       </w:sdt>
@@ -3190,10 +3261,12 @@
           <w15:appearance w15:val="hidden"/>
           <w:text/>
         </w:sdtPr>
-        <w:sdtEndPr/>
         <w:sdtContent>
           <w:r>
-            <w:t xml:space="preserve">    </w:t>
+            <w:t>X</w:t>
+          </w:r>
+          <w:r>
+            <w:t xml:space="preserve"> </w:t>
           </w:r>
         </w:sdtContent>
       </w:sdt>
@@ -3231,10 +3304,12 @@
           <w15:appearance w15:val="hidden"/>
           <w:text/>
         </w:sdtPr>
-        <w:sdtEndPr/>
         <w:sdtContent>
           <w:r>
-            <w:t xml:space="preserve">    </w:t>
+            <w:t>X</w:t>
+          </w:r>
+          <w:r>
+            <w:t xml:space="preserve"> </w:t>
           </w:r>
         </w:sdtContent>
       </w:sdt>
@@ -3284,13 +3359,18 @@
           <w15:appearance w15:val="hidden"/>
           <w:text/>
         </w:sdtPr>
-        <w:sdtEndPr/>
         <w:sdtContent>
           <w:r>
             <w:rPr>
               <w:lang w:val="en-US"/>
             </w:rPr>
-            <w:t xml:space="preserve">    </w:t>
+            <w:t>X</w:t>
+          </w:r>
+          <w:r>
+            <w:rPr>
+              <w:lang w:val="en-US"/>
+            </w:rPr>
+            <w:t xml:space="preserve"> </w:t>
           </w:r>
         </w:sdtContent>
       </w:sdt>
@@ -3433,7 +3513,6 @@
           </w:placeholder>
           <w:text/>
         </w:sdtPr>
-        <w:sdtEndPr/>
         <w:sdtContent>
           <w:r>
             <w:t xml:space="preserve">    </w:t>
@@ -3501,7 +3580,6 @@
           </w:placeholder>
           <w:text/>
         </w:sdtPr>
-        <w:sdtEndPr/>
         <w:sdtContent>
           <w:r>
             <w:t xml:space="preserve">    </w:t>
@@ -3694,7 +3772,6 @@
           <w15:appearance w15:val="hidden"/>
           <w:text/>
         </w:sdtPr>
-        <w:sdtEndPr/>
         <w:sdtContent>
           <w:r>
             <w:t xml:space="preserve">    </w:t>
@@ -3806,7 +3883,6 @@
           <w15:appearance w15:val="hidden"/>
           <w:text/>
         </w:sdtPr>
-        <w:sdtEndPr/>
         <w:sdtContent>
           <w:r>
             <w:t xml:space="preserve">    </w:t>
@@ -3852,7 +3928,6 @@
           </w:placeholder>
           <w:text/>
         </w:sdtPr>
-        <w:sdtEndPr/>
         <w:sdtContent>
           <w:r>
             <w:t xml:space="preserve">    </w:t>
@@ -3899,7 +3974,6 @@
           <w15:appearance w15:val="hidden"/>
           <w:text/>
         </w:sdtPr>
-        <w:sdtEndPr/>
         <w:sdtContent>
           <w:r>
             <w:t xml:space="preserve">    </w:t>
@@ -4087,7 +4161,6 @@
           <w15:appearance w15:val="hidden"/>
           <w:text/>
         </w:sdtPr>
-        <w:sdtEndPr/>
         <w:sdtContent>
           <w:r>
             <w:t xml:space="preserve">    </w:t>
@@ -4134,7 +4207,6 @@
           <w15:appearance w15:val="hidden"/>
           <w:text/>
         </w:sdtPr>
-        <w:sdtEndPr/>
         <w:sdtContent>
           <w:r>
             <w:t xml:space="preserve">    </w:t>
@@ -4172,7 +4244,7 @@
 </file>
 
 <file path=word/numbering.xml><?xml version="1.0" encoding="utf-8"?>
-<w:numbering xmlns:wpc="http://schemas.microsoft.com/office/word/2010/wordprocessingCanvas" xmlns:cx="http://schemas.microsoft.com/office/drawing/2014/chartex" xmlns:mc="http://schemas.openxmlformats.org/markup-compatibility/2006" xmlns:o="urn:schemas-microsoft-com:office:office" xmlns:r="http://schemas.openxmlformats.org/officeDocument/2006/relationships" xmlns:m="http://schemas.openxmlformats.org/officeDocument/2006/math" xmlns:v="urn:schemas-microsoft-com:vml" xmlns:wp14="http://schemas.microsoft.com/office/word/2010/wordprocessingDrawing" xmlns:wp="http://schemas.openxmlformats.org/drawingml/2006/wordprocessingDrawing" xmlns:w10="urn:schemas-microsoft-com:office:word" xmlns:w="http://schemas.openxmlformats.org/wordprocessingml/2006/main" xmlns:w14="http://schemas.microsoft.com/office/word/2010/wordml" xmlns:w15="http://schemas.microsoft.com/office/word/2012/wordml" xmlns:w16se="http://schemas.microsoft.com/office/word/2015/wordml/symex" xmlns:wpg="http://schemas.microsoft.com/office/word/2010/wordprocessingGroup" xmlns:wpi="http://schemas.microsoft.com/office/word/2010/wordprocessingInk" xmlns:wne="http://schemas.microsoft.com/office/word/2006/wordml" xmlns:wps="http://schemas.microsoft.com/office/word/2010/wordprocessingShape" mc:Ignorable="w14 w15 w16se wp14">
+<w:numbering xmlns:wpc="http://schemas.microsoft.com/office/word/2010/wordprocessingCanvas" xmlns:cx="http://schemas.microsoft.com/office/drawing/2014/chartex" xmlns:cx1="http://schemas.microsoft.com/office/drawing/2015/9/8/chartex" xmlns:cx2="http://schemas.microsoft.com/office/drawing/2015/10/21/chartex" xmlns:cx3="http://schemas.microsoft.com/office/drawing/2016/5/9/chartex" xmlns:cx4="http://schemas.microsoft.com/office/drawing/2016/5/10/chartex" xmlns:cx5="http://schemas.microsoft.com/office/drawing/2016/5/11/chartex" xmlns:cx6="http://schemas.microsoft.com/office/drawing/2016/5/12/chartex" xmlns:cx7="http://schemas.microsoft.com/office/drawing/2016/5/13/chartex" xmlns:cx8="http://schemas.microsoft.com/office/drawing/2016/5/14/chartex" xmlns:mc="http://schemas.openxmlformats.org/markup-compatibility/2006" xmlns:aink="http://schemas.microsoft.com/office/drawing/2016/ink" xmlns:am3d="http://schemas.microsoft.com/office/drawing/2017/model3d" xmlns:o="urn:schemas-microsoft-com:office:office" xmlns:oel="http://schemas.microsoft.com/office/2019/extlst" xmlns:r="http://schemas.openxmlformats.org/officeDocument/2006/relationships" xmlns:m="http://schemas.openxmlformats.org/officeDocument/2006/math" xmlns:v="urn:schemas-microsoft-com:vml" xmlns:wp14="http://schemas.microsoft.com/office/word/2010/wordprocessingDrawing" xmlns:wp="http://schemas.openxmlformats.org/drawingml/2006/wordprocessingDrawing" xmlns:w10="urn:schemas-microsoft-com:office:word" xmlns:w="http://schemas.openxmlformats.org/wordprocessingml/2006/main" xmlns:w14="http://schemas.microsoft.com/office/word/2010/wordml" xmlns:w15="http://schemas.microsoft.com/office/word/2012/wordml" xmlns:w16cex="http://schemas.microsoft.com/office/word/2018/wordml/cex" xmlns:w16cid="http://schemas.microsoft.com/office/word/2016/wordml/cid" xmlns:w16="http://schemas.microsoft.com/office/word/2018/wordml" xmlns:w16sdtdh="http://schemas.microsoft.com/office/word/2020/wordml/sdtdatahash" xmlns:w16se="http://schemas.microsoft.com/office/word/2015/wordml/symex" xmlns:wpg="http://schemas.microsoft.com/office/word/2010/wordprocessingGroup" xmlns:wpi="http://schemas.microsoft.com/office/word/2010/wordprocessingInk" xmlns:wne="http://schemas.microsoft.com/office/word/2006/wordml" xmlns:wps="http://schemas.microsoft.com/office/word/2010/wordprocessingShape" mc:Ignorable="w14 w15 w16se w16cid w16 w16cex w16sdtdh wp14">
   <w:abstractNum w:abstractNumId="0" w15:restartNumberingAfterBreak="0">
     <w:nsid w:val="3C204ED6"/>
     <w:multiLevelType w:val="hybridMultilevel"/>
@@ -4503,20 +4575,20 @@
       </w:rPr>
     </w:lvl>
   </w:abstractNum>
-  <w:num w:numId="1">
+  <w:num w:numId="1" w16cid:durableId="85154572">
     <w:abstractNumId w:val="2"/>
   </w:num>
-  <w:num w:numId="2">
+  <w:num w:numId="2" w16cid:durableId="1721858305">
     <w:abstractNumId w:val="0"/>
   </w:num>
-  <w:num w:numId="3">
+  <w:num w:numId="3" w16cid:durableId="76293330">
     <w:abstractNumId w:val="1"/>
   </w:num>
 </w:numbering>
 </file>
 
 <file path=word/styles.xml><?xml version="1.0" encoding="utf-8"?>
-<w:styles xmlns:mc="http://schemas.openxmlformats.org/markup-compatibility/2006" xmlns:r="http://schemas.openxmlformats.org/officeDocument/2006/relationships" xmlns:w="http://schemas.openxmlformats.org/wordprocessingml/2006/main" xmlns:w14="http://schemas.microsoft.com/office/word/2010/wordml" xmlns:w15="http://schemas.microsoft.com/office/word/2012/wordml" xmlns:w16se="http://schemas.microsoft.com/office/word/2015/wordml/symex" mc:Ignorable="w14 w15 w16se">
+<w:styles xmlns:mc="http://schemas.openxmlformats.org/markup-compatibility/2006" xmlns:r="http://schemas.openxmlformats.org/officeDocument/2006/relationships" xmlns:w="http://schemas.openxmlformats.org/wordprocessingml/2006/main" xmlns:w14="http://schemas.microsoft.com/office/word/2010/wordml" xmlns:w15="http://schemas.microsoft.com/office/word/2012/wordml" xmlns:w16cex="http://schemas.microsoft.com/office/word/2018/wordml/cex" xmlns:w16cid="http://schemas.microsoft.com/office/word/2016/wordml/cid" xmlns:w16="http://schemas.microsoft.com/office/word/2018/wordml" xmlns:w16sdtdh="http://schemas.microsoft.com/office/word/2020/wordml/sdtdatahash" xmlns:w16se="http://schemas.microsoft.com/office/word/2015/wordml/symex" mc:Ignorable="w14 w15 w16se w16cid w16 w16cex w16sdtdh">
   <w:docDefaults>
     <w:rPrDefault>
       <w:rPr>
@@ -4534,7 +4606,7 @@
       </w:pPr>
     </w:pPrDefault>
   </w:docDefaults>
-  <w:latentStyles w:defLockedState="0" w:defUIPriority="99" w:defSemiHidden="0" w:defUnhideWhenUsed="0" w:defQFormat="0" w:count="371">
+  <w:latentStyles w:defLockedState="0" w:defUIPriority="99" w:defSemiHidden="0" w:defUnhideWhenUsed="0" w:defQFormat="0" w:count="376">
     <w:lsdException w:name="Normal" w:uiPriority="0" w:qFormat="1"/>
     <w:lsdException w:name="heading 1" w:uiPriority="9" w:qFormat="1"/>
     <w:lsdException w:name="heading 2" w:semiHidden="1" w:uiPriority="9" w:unhideWhenUsed="1" w:qFormat="1"/>
@@ -4906,6 +4978,11 @@
     <w:lsdException w:name="List Table 5 Dark Accent 6" w:uiPriority="50"/>
     <w:lsdException w:name="List Table 6 Colorful Accent 6" w:uiPriority="51"/>
     <w:lsdException w:name="List Table 7 Colorful Accent 6" w:uiPriority="52"/>
+    <w:lsdException w:name="Mention" w:semiHidden="1" w:unhideWhenUsed="1"/>
+    <w:lsdException w:name="Smart Hyperlink" w:semiHidden="1" w:unhideWhenUsed="1"/>
+    <w:lsdException w:name="Hashtag" w:semiHidden="1" w:unhideWhenUsed="1"/>
+    <w:lsdException w:name="Unresolved Mention" w:semiHidden="1" w:unhideWhenUsed="1"/>
+    <w:lsdException w:name="Smart Link" w:semiHidden="1" w:unhideWhenUsed="1"/>
   </w:latentStyles>
   <w:style w:type="paragraph" w:default="1" w:styleId="Normal">
     <w:name w:val="Normal"/>
@@ -5125,7 +5202,7 @@
 </file>
 
 <file path=word/glossary/document.xml><?xml version="1.0" encoding="utf-8"?>
-<w:glossaryDocument xmlns:wpc="http://schemas.microsoft.com/office/word/2010/wordprocessingCanvas" xmlns:cx="http://schemas.microsoft.com/office/drawing/2014/chartex" xmlns:mc="http://schemas.openxmlformats.org/markup-compatibility/2006" xmlns:o="urn:schemas-microsoft-com:office:office" xmlns:r="http://schemas.openxmlformats.org/officeDocument/2006/relationships" xmlns:m="http://schemas.openxmlformats.org/officeDocument/2006/math" xmlns:v="urn:schemas-microsoft-com:vml" xmlns:wp14="http://schemas.microsoft.com/office/word/2010/wordprocessingDrawing" xmlns:wp="http://schemas.openxmlformats.org/drawingml/2006/wordprocessingDrawing" xmlns:w10="urn:schemas-microsoft-com:office:word" xmlns:w="http://schemas.openxmlformats.org/wordprocessingml/2006/main" xmlns:w14="http://schemas.microsoft.com/office/word/2010/wordml" xmlns:w15="http://schemas.microsoft.com/office/word/2012/wordml" xmlns:w16se="http://schemas.microsoft.com/office/word/2015/wordml/symex" xmlns:wpg="http://schemas.microsoft.com/office/word/2010/wordprocessingGroup" xmlns:wpi="http://schemas.microsoft.com/office/word/2010/wordprocessingInk" xmlns:wne="http://schemas.microsoft.com/office/word/2006/wordml" xmlns:wps="http://schemas.microsoft.com/office/word/2010/wordprocessingShape" mc:Ignorable="w14 w15 w16se wp14">
+<w:glossaryDocument xmlns:wpc="http://schemas.microsoft.com/office/word/2010/wordprocessingCanvas" xmlns:cx="http://schemas.microsoft.com/office/drawing/2014/chartex" xmlns:cx1="http://schemas.microsoft.com/office/drawing/2015/9/8/chartex" xmlns:cx2="http://schemas.microsoft.com/office/drawing/2015/10/21/chartex" xmlns:cx3="http://schemas.microsoft.com/office/drawing/2016/5/9/chartex" xmlns:cx4="http://schemas.microsoft.com/office/drawing/2016/5/10/chartex" xmlns:cx5="http://schemas.microsoft.com/office/drawing/2016/5/11/chartex" xmlns:cx6="http://schemas.microsoft.com/office/drawing/2016/5/12/chartex" xmlns:cx7="http://schemas.microsoft.com/office/drawing/2016/5/13/chartex" xmlns:cx8="http://schemas.microsoft.com/office/drawing/2016/5/14/chartex" xmlns:mc="http://schemas.openxmlformats.org/markup-compatibility/2006" xmlns:aink="http://schemas.microsoft.com/office/drawing/2016/ink" xmlns:am3d="http://schemas.microsoft.com/office/drawing/2017/model3d" xmlns:o="urn:schemas-microsoft-com:office:office" xmlns:oel="http://schemas.microsoft.com/office/2019/extlst" xmlns:r="http://schemas.openxmlformats.org/officeDocument/2006/relationships" xmlns:m="http://schemas.openxmlformats.org/officeDocument/2006/math" xmlns:v="urn:schemas-microsoft-com:vml" xmlns:wp14="http://schemas.microsoft.com/office/word/2010/wordprocessingDrawing" xmlns:wp="http://schemas.openxmlformats.org/drawingml/2006/wordprocessingDrawing" xmlns:w10="urn:schemas-microsoft-com:office:word" xmlns:w="http://schemas.openxmlformats.org/wordprocessingml/2006/main" xmlns:w14="http://schemas.microsoft.com/office/word/2010/wordml" xmlns:w15="http://schemas.microsoft.com/office/word/2012/wordml" xmlns:w16cex="http://schemas.microsoft.com/office/word/2018/wordml/cex" xmlns:w16cid="http://schemas.microsoft.com/office/word/2016/wordml/cid" xmlns:w16="http://schemas.microsoft.com/office/word/2018/wordml" xmlns:w16sdtdh="http://schemas.microsoft.com/office/word/2020/wordml/sdtdatahash" xmlns:w16se="http://schemas.microsoft.com/office/word/2015/wordml/symex" xmlns:wpg="http://schemas.microsoft.com/office/word/2010/wordprocessingGroup" xmlns:wpi="http://schemas.microsoft.com/office/word/2010/wordprocessingInk" xmlns:wne="http://schemas.microsoft.com/office/word/2006/wordml" xmlns:wps="http://schemas.microsoft.com/office/word/2010/wordprocessingShape" mc:Ignorable="w14 w15 w16se w16cid w16 w16cex w16sdtdh wp14">
   <w:docParts>
     <w:docPart>
       <w:docPartPr>
@@ -6002,7 +6079,7 @@
 </file>
 
 <file path=word/glossary/fontTable.xml><?xml version="1.0" encoding="utf-8"?>
-<w:fonts xmlns:mc="http://schemas.openxmlformats.org/markup-compatibility/2006" xmlns:r="http://schemas.openxmlformats.org/officeDocument/2006/relationships" xmlns:w="http://schemas.openxmlformats.org/wordprocessingml/2006/main" xmlns:w14="http://schemas.microsoft.com/office/word/2010/wordml" xmlns:w15="http://schemas.microsoft.com/office/word/2012/wordml" xmlns:w16se="http://schemas.microsoft.com/office/word/2015/wordml/symex" mc:Ignorable="w14 w15 w16se">
+<w:fonts xmlns:mc="http://schemas.openxmlformats.org/markup-compatibility/2006" xmlns:r="http://schemas.openxmlformats.org/officeDocument/2006/relationships" xmlns:w="http://schemas.openxmlformats.org/wordprocessingml/2006/main" xmlns:w14="http://schemas.microsoft.com/office/word/2010/wordml" xmlns:w15="http://schemas.microsoft.com/office/word/2012/wordml" xmlns:w16cex="http://schemas.microsoft.com/office/word/2018/wordml/cex" xmlns:w16cid="http://schemas.microsoft.com/office/word/2016/wordml/cid" xmlns:w16="http://schemas.microsoft.com/office/word/2018/wordml" xmlns:w16sdtdh="http://schemas.microsoft.com/office/word/2020/wordml/sdtdatahash" xmlns:w16se="http://schemas.microsoft.com/office/word/2015/wordml/symex" mc:Ignorable="w14 w15 w16se w16cid w16 w16cex w16sdtdh">
   <w:font w:name="Wingdings">
     <w:panose1 w:val="05000000000000000000"/>
     <w:charset w:val="02"/>
@@ -6036,14 +6113,14 @@
     <w:charset w:val="00"/>
     <w:family w:val="swiss"/>
     <w:pitch w:val="variable"/>
-    <w:sig w:usb0="E4002EFF" w:usb1="C200247B" w:usb2="00000009" w:usb3="00000000" w:csb0="000001FF" w:csb1="00000000"/>
+    <w:sig w:usb0="E4002EFF" w:usb1="C000247B" w:usb2="00000009" w:usb3="00000000" w:csb0="000001FF" w:csb1="00000000"/>
   </w:font>
   <w:font w:name="Calibri Light">
     <w:panose1 w:val="020F0302020204030204"/>
     <w:charset w:val="00"/>
     <w:family w:val="swiss"/>
     <w:pitch w:val="variable"/>
-    <w:sig w:usb0="E4002EFF" w:usb1="C200247B" w:usb2="00000009" w:usb3="00000000" w:csb0="000001FF" w:csb1="00000000"/>
+    <w:sig w:usb0="E4002EFF" w:usb1="C000247B" w:usb2="00000009" w:usb3="00000000" w:csb0="000001FF" w:csb1="00000000"/>
   </w:font>
   <w:font w:name="Cambria Math">
     <w:panose1 w:val="02040503050406030204"/>
@@ -6052,11 +6129,23 @@
     <w:pitch w:val="variable"/>
     <w:sig w:usb0="E00006FF" w:usb1="420024FF" w:usb2="02000000" w:usb3="00000000" w:csb0="0000019F" w:csb1="00000000"/>
   </w:font>
+  <w:font w:name="Aptos">
+    <w:charset w:val="00"/>
+    <w:family w:val="swiss"/>
+    <w:pitch w:val="variable"/>
+    <w:sig w:usb0="20000287" w:usb1="00000003" w:usb2="00000000" w:usb3="00000000" w:csb0="0000019F" w:csb1="00000000"/>
+  </w:font>
+  <w:font w:name="Aptos Display">
+    <w:charset w:val="00"/>
+    <w:family w:val="swiss"/>
+    <w:pitch w:val="variable"/>
+    <w:sig w:usb0="20000287" w:usb1="00000003" w:usb2="00000000" w:usb3="00000000" w:csb0="0000019F" w:csb1="00000000"/>
+  </w:font>
 </w:fonts>
 </file>
 
 <file path=word/glossary/settings.xml><?xml version="1.0" encoding="utf-8"?>
-<w:settings xmlns:mc="http://schemas.openxmlformats.org/markup-compatibility/2006" xmlns:o="urn:schemas-microsoft-com:office:office" xmlns:r="http://schemas.openxmlformats.org/officeDocument/2006/relationships" xmlns:m="http://schemas.openxmlformats.org/officeDocument/2006/math" xmlns:v="urn:schemas-microsoft-com:vml" xmlns:w10="urn:schemas-microsoft-com:office:word" xmlns:w="http://schemas.openxmlformats.org/wordprocessingml/2006/main" xmlns:w14="http://schemas.microsoft.com/office/word/2010/wordml" xmlns:w15="http://schemas.microsoft.com/office/word/2012/wordml" xmlns:w16se="http://schemas.microsoft.com/office/word/2015/wordml/symex" xmlns:sl="http://schemas.openxmlformats.org/schemaLibrary/2006/main" mc:Ignorable="w14 w15 w16se">
+<w:settings xmlns:mc="http://schemas.openxmlformats.org/markup-compatibility/2006" xmlns:o="urn:schemas-microsoft-com:office:office" xmlns:r="http://schemas.openxmlformats.org/officeDocument/2006/relationships" xmlns:m="http://schemas.openxmlformats.org/officeDocument/2006/math" xmlns:v="urn:schemas-microsoft-com:vml" xmlns:w10="urn:schemas-microsoft-com:office:word" xmlns:w="http://schemas.openxmlformats.org/wordprocessingml/2006/main" xmlns:w14="http://schemas.microsoft.com/office/word/2010/wordml" xmlns:w15="http://schemas.microsoft.com/office/word/2012/wordml" xmlns:w16cex="http://schemas.microsoft.com/office/word/2018/wordml/cex" xmlns:w16cid="http://schemas.microsoft.com/office/word/2016/wordml/cid" xmlns:w16="http://schemas.microsoft.com/office/word/2018/wordml" xmlns:w16sdtdh="http://schemas.microsoft.com/office/word/2020/wordml/sdtdatahash" xmlns:w16se="http://schemas.microsoft.com/office/word/2015/wordml/symex" xmlns:sl="http://schemas.openxmlformats.org/schemaLibrary/2006/main" mc:Ignorable="w14 w15 w16se w16cid w16 w16cex w16sdtdh">
   <w:view w:val="normal"/>
   <w:defaultTabStop w:val="708"/>
   <w:hyphenationZone w:val="425"/>
@@ -6068,11 +6157,16 @@
     <w:compatSetting w:name="enableOpenTypeFeatures" w:uri="http://schemas.microsoft.com/office/word" w:val="1"/>
     <w:compatSetting w:name="doNotFlipMirrorIndents" w:uri="http://schemas.microsoft.com/office/word" w:val="1"/>
     <w:compatSetting w:name="differentiateMultirowTableHeaders" w:uri="http://schemas.microsoft.com/office/word" w:val="1"/>
+    <w:compatSetting w:name="useWord2013TrackBottomHyphenation" w:uri="http://schemas.microsoft.com/office/word" w:val="0"/>
   </w:compat>
   <w:rsids>
     <w:rsidRoot w:val="00E73661"/>
-    <w:rsid w:val="00D6675F"/>
+    <w:rsid w:val="00146625"/>
+    <w:rsid w:val="00427FC0"/>
+    <w:rsid w:val="008169A9"/>
+    <w:rsid w:val="00B4627B"/>
     <w:rsid w:val="00E73661"/>
+    <w:rsid w:val="00EC18F9"/>
   </w:rsids>
   <m:mathPr>
     <m:mathFont m:val="Cambria Math"/>
@@ -6096,7 +6190,7 @@
 </file>
 
 <file path=word/glossary/styles.xml><?xml version="1.0" encoding="utf-8"?>
-<w:styles xmlns:mc="http://schemas.openxmlformats.org/markup-compatibility/2006" xmlns:r="http://schemas.openxmlformats.org/officeDocument/2006/relationships" xmlns:w="http://schemas.openxmlformats.org/wordprocessingml/2006/main" xmlns:w14="http://schemas.microsoft.com/office/word/2010/wordml" xmlns:w15="http://schemas.microsoft.com/office/word/2012/wordml" xmlns:w16se="http://schemas.microsoft.com/office/word/2015/wordml/symex" mc:Ignorable="w14 w15 w16se">
+<w:styles xmlns:mc="http://schemas.openxmlformats.org/markup-compatibility/2006" xmlns:r="http://schemas.openxmlformats.org/officeDocument/2006/relationships" xmlns:w="http://schemas.openxmlformats.org/wordprocessingml/2006/main" xmlns:w14="http://schemas.microsoft.com/office/word/2010/wordml" xmlns:w15="http://schemas.microsoft.com/office/word/2012/wordml" xmlns:w16cex="http://schemas.microsoft.com/office/word/2018/wordml/cex" xmlns:w16cid="http://schemas.microsoft.com/office/word/2016/wordml/cid" xmlns:w16="http://schemas.microsoft.com/office/word/2018/wordml" xmlns:w16sdtdh="http://schemas.microsoft.com/office/word/2020/wordml/sdtdatahash" xmlns:w16se="http://schemas.microsoft.com/office/word/2015/wordml/symex" mc:Ignorable="w14 w15 w16se w16cid w16 w16cex w16sdtdh">
   <w:docDefaults>
     <w:rPrDefault>
       <w:rPr>
@@ -6114,7 +6208,7 @@
       </w:pPr>
     </w:pPrDefault>
   </w:docDefaults>
-  <w:latentStyles w:defLockedState="0" w:defUIPriority="99" w:defSemiHidden="0" w:defUnhideWhenUsed="0" w:defQFormat="0" w:count="371">
+  <w:latentStyles w:defLockedState="0" w:defUIPriority="99" w:defSemiHidden="0" w:defUnhideWhenUsed="0" w:defQFormat="0" w:count="376">
     <w:lsdException w:name="Normal" w:uiPriority="0" w:qFormat="1"/>
     <w:lsdException w:name="heading 1" w:uiPriority="9" w:qFormat="1"/>
     <w:lsdException w:name="heading 2" w:semiHidden="1" w:uiPriority="9" w:unhideWhenUsed="1" w:qFormat="1"/>
@@ -6486,6 +6580,11 @@
     <w:lsdException w:name="List Table 5 Dark Accent 6" w:uiPriority="50"/>
     <w:lsdException w:name="List Table 6 Colorful Accent 6" w:uiPriority="51"/>
     <w:lsdException w:name="List Table 7 Colorful Accent 6" w:uiPriority="52"/>
+    <w:lsdException w:name="Mention" w:semiHidden="1" w:unhideWhenUsed="1"/>
+    <w:lsdException w:name="Smart Hyperlink" w:semiHidden="1" w:unhideWhenUsed="1"/>
+    <w:lsdException w:name="Hashtag" w:semiHidden="1" w:unhideWhenUsed="1"/>
+    <w:lsdException w:name="Unresolved Mention" w:semiHidden="1" w:unhideWhenUsed="1"/>
+    <w:lsdException w:name="Smart Link" w:semiHidden="1" w:unhideWhenUsed="1"/>
   </w:latentStyles>
   <w:style w:type="paragraph" w:default="1" w:styleId="Normal">
     <w:name w:val="Normal"/>
@@ -6652,7 +6751,7 @@
 </file>
 
 <file path=word/glossary/webSettings.xml><?xml version="1.0" encoding="utf-8"?>
-<w:webSettings xmlns:mc="http://schemas.openxmlformats.org/markup-compatibility/2006" xmlns:r="http://schemas.openxmlformats.org/officeDocument/2006/relationships" xmlns:w="http://schemas.openxmlformats.org/wordprocessingml/2006/main" xmlns:w14="http://schemas.microsoft.com/office/word/2010/wordml" xmlns:w15="http://schemas.microsoft.com/office/word/2012/wordml" xmlns:w16se="http://schemas.microsoft.com/office/word/2015/wordml/symex" mc:Ignorable="w14 w15 w16se">
+<w:webSettings xmlns:mc="http://schemas.openxmlformats.org/markup-compatibility/2006" xmlns:r="http://schemas.openxmlformats.org/officeDocument/2006/relationships" xmlns:w="http://schemas.openxmlformats.org/wordprocessingml/2006/main" xmlns:w14="http://schemas.microsoft.com/office/word/2010/wordml" xmlns:w15="http://schemas.microsoft.com/office/word/2012/wordml" xmlns:w16cex="http://schemas.microsoft.com/office/word/2018/wordml/cex" xmlns:w16cid="http://schemas.microsoft.com/office/word/2016/wordml/cid" xmlns:w16="http://schemas.microsoft.com/office/word/2018/wordml" xmlns:w16sdtdh="http://schemas.microsoft.com/office/word/2020/wordml/sdtdatahash" xmlns:w16se="http://schemas.microsoft.com/office/word/2015/wordml/symex" mc:Ignorable="w14 w15 w16se w16cid w16 w16cex w16sdtdh">
   <w:optimizeForBrowser/>
   <w:allowPNG/>
 </w:webSettings>

</xml_diff>